<commit_message>
add: sample code of transform
</commit_message>
<xml_diff>
--- a/src/transform/documentation/Ý TƯỞNG TRANSFORM.docx
+++ b/src/transform/documentation/Ý TƯỞNG TRANSFORM.docx
@@ -49,7 +49,25 @@
           <w:sz w:val="32"/>
           <w:szCs w:val="24"/>
         </w:rPr>
-        <w:t>1. Ý tưởng lấy dữ liệu để xử lý</w:t>
+        <w:t>1. Ý tưởng</w:t>
+      </w:r>
+      <w:r>
+        <w:rPr>
+          <w:b/>
+          <w:bCs/>
+          <w:sz w:val="32"/>
+          <w:szCs w:val="24"/>
+        </w:rPr>
+        <w:t xml:space="preserve"> ở</w:t>
+      </w:r>
+      <w:r>
+        <w:rPr>
+          <w:b/>
+          <w:bCs/>
+          <w:sz w:val="32"/>
+          <w:szCs w:val="24"/>
+        </w:rPr>
+        <w:t xml:space="preserve"> transform</w:t>
       </w:r>
       <w:r>
         <w:rPr>
@@ -63,14 +81,126 @@
     </w:p>
     <w:p>
       <w:pPr>
-        <w:ind w:left="-810"/>
+        <w:pStyle w:val="ListParagraph"/>
+        <w:numPr>
+          <w:ilvl w:val="0"/>
+          <w:numId w:val="6"/>
+        </w:numPr>
+        <w:ind w:left="-360"/>
+        <w:rPr>
+          <w:b/>
+          <w:bCs/>
+          <w:sz w:val="32"/>
+          <w:szCs w:val="24"/>
+        </w:rPr>
       </w:pPr>
       <w:r>
-        <w:t>- Với lần xử lý dữ liệu đầu tiên (tức là lúc này bảng silver.clean_table</w:t>
+        <w:t>Với lần xử lý dữ liệu đầu tiên (tức là lúc này bảng silver.clean_table</w:t>
       </w:r>
       <w:r>
         <w:t xml:space="preserve"> chưa có bất kỳ dữ liệu nào) thì ta sẽ xử lý 1 cách thủ công.</w:t>
       </w:r>
+      <w:r>
+        <w:t xml:space="preserve"> Với các lần sau, ta sẽ xử lý tự động theo cơ chế sau:</w:t>
+      </w:r>
+    </w:p>
+    <w:p>
+      <w:pPr>
+        <w:pStyle w:val="ListParagraph"/>
+        <w:numPr>
+          <w:ilvl w:val="0"/>
+          <w:numId w:val="4"/>
+        </w:numPr>
+      </w:pPr>
+      <w:r>
+        <w:t>Lấy dữ liệu ngày lần cuối cùng xử lý ở trong “silver.last_transform_date” (bảng này có duy nhất 1 cột là: last_date lưu dữ liệu cuối cùng trong staging mà ta xử lý là trước ngày …)</w:t>
+      </w:r>
+    </w:p>
+    <w:p>
+      <w:pPr>
+        <w:pStyle w:val="ListParagraph"/>
+        <w:numPr>
+          <w:ilvl w:val="0"/>
+          <w:numId w:val="4"/>
+        </w:numPr>
+      </w:pPr>
+      <w:r>
+        <w:t>Sau khi lấy được ngày cuối cùng xử lý trước đó, ta sẽ dùng ngày đó để lấy ra những ngày mới nhất mà ta cần xử lý ở bảng staging.</w:t>
+      </w:r>
+    </w:p>
+    <w:p>
+      <w:pPr>
+        <w:pStyle w:val="ListParagraph"/>
+        <w:ind w:left="-90"/>
+        <w:rPr>
+          <w:sz w:val="18"/>
+          <w:szCs w:val="14"/>
+        </w:rPr>
+      </w:pPr>
+    </w:p>
+    <w:p>
+      <w:pPr>
+        <w:pStyle w:val="ListParagraph"/>
+        <w:numPr>
+          <w:ilvl w:val="0"/>
+          <w:numId w:val="6"/>
+        </w:numPr>
+        <w:ind w:left="-360"/>
+      </w:pPr>
+      <w:r>
+        <w:t>Tạo b</w:t>
+      </w:r>
+      <w:r>
+        <w:t>ảng “error_table”: bảng này có các cột giống bảng bronze.staging + 2 cột mới là “error_cols” và “retry_status”</w:t>
+      </w:r>
+      <w:r>
+        <w:t xml:space="preserve">. 2 cột mới có </w:t>
+      </w:r>
+      <w:r>
+        <w:t xml:space="preserve">ý nghĩa: </w:t>
+      </w:r>
+    </w:p>
+    <w:p>
+      <w:pPr>
+        <w:pStyle w:val="ListParagraph"/>
+        <w:numPr>
+          <w:ilvl w:val="0"/>
+          <w:numId w:val="5"/>
+        </w:numPr>
+      </w:pPr>
+      <w:r>
+        <w:t>error_cols: lưu các cột mà dữ liệu bị lỗi</w:t>
+      </w:r>
+    </w:p>
+    <w:p>
+      <w:pPr>
+        <w:pStyle w:val="ListParagraph"/>
+        <w:numPr>
+          <w:ilvl w:val="0"/>
+          <w:numId w:val="5"/>
+        </w:numPr>
+      </w:pPr>
+      <w:r>
+        <w:t>retry_status: lưu trạng thái dữ liệu lỗi – tức để kiểm tra xem dữ liệu này đã được xử lý hay là chưa</w:t>
+      </w:r>
+    </w:p>
+    <w:p>
+      <w:pPr>
+        <w:ind w:left="-450"/>
+      </w:pPr>
+      <w:r>
+        <w:t>Bảng này có tác dụng là để lưu các giá trị ta validate thì thấy không thể transform được thì khi đó ta sẽ đưa dữ liệu (tạm gọi là bị lỗi) đó vào đây</w:t>
+      </w:r>
+    </w:p>
+    <w:p>
+      <w:pPr>
+        <w:ind w:left="-810"/>
+      </w:pPr>
+    </w:p>
+    <w:p>
+      <w:pPr>
+        <w:ind w:left="-810"/>
+      </w:pPr>
     </w:p>
     <w:sectPr>
       <w:pgSz w:w="12240" w:h="15840" w:code="1"/>
@@ -80,6 +210,686 @@
     </w:sectPr>
   </w:body>
 </w:document>
+</file>
+
+<file path=word/numbering.xml><?xml version="1.0" encoding="utf-8"?>
+<w:numbering xmlns:wpc="http://schemas.microsoft.com/office/word/2010/wordprocessingCanvas" xmlns:cx="http://schemas.microsoft.com/office/drawing/2014/chartex" xmlns:cx1="http://schemas.microsoft.com/office/drawing/2015/9/8/chartex" xmlns:cx2="http://schemas.microsoft.com/office/drawing/2015/10/21/chartex" xmlns:cx3="http://schemas.microsoft.com/office/drawing/2016/5/9/chartex" xmlns:cx4="http://schemas.microsoft.com/office/drawing/2016/5/10/chartex" xmlns:cx5="http://schemas.microsoft.com/office/drawing/2016/5/11/chartex" xmlns:cx6="http://schemas.microsoft.com/office/drawing/2016/5/12/chartex" xmlns:cx7="http://schemas.microsoft.com/office/drawing/2016/5/13/chartex" xmlns:cx8="http://schemas.microsoft.com/office/drawing/2016/5/14/chartex" xmlns:mc="http://schemas.openxmlformats.org/markup-compatibility/2006" xmlns:aink="http://schemas.microsoft.com/office/drawing/2016/ink" xmlns:am3d="http://schemas.microsoft.com/office/drawing/2017/model3d" xmlns:o="urn:schemas-microsoft-com:office:office" xmlns:oel="http://schemas.microsoft.com/office/2019/extlst" xmlns:r="http://schemas.openxmlformats.org/officeDocument/2006/relationships" xmlns:m="http://schemas.openxmlformats.org/officeDocument/2006/math" xmlns:v="urn:schemas-microsoft-com:vml" xmlns:wp14="http://schemas.microsoft.com/office/word/2010/wordprocessingDrawing" xmlns:wp="http://schemas.openxmlformats.org/drawingml/2006/wordprocessingDrawing" xmlns:w10="urn:schemas-microsoft-com:office:word" xmlns:w="http://schemas.openxmlformats.org/wordprocessingml/2006/main" xmlns:w14="http://schemas.microsoft.com/office/word/2010/wordml" xmlns:w15="http://schemas.microsoft.com/office/word/2012/wordml" xmlns:w16cex="http://schemas.microsoft.com/office/word/2018/wordml/cex" xmlns:w16cid="http://schemas.microsoft.com/office/word/2016/wordml/cid" xmlns:w16="http://schemas.microsoft.com/office/word/2018/wordml" xmlns:w16du="http://schemas.microsoft.com/office/word/2023/wordml/word16du" xmlns:w16sdtdh="http://schemas.microsoft.com/office/word/2020/wordml/sdtdatahash" xmlns:w16sdtfl="http://schemas.microsoft.com/office/word/2024/wordml/sdtformatlock" xmlns:w16se="http://schemas.microsoft.com/office/word/2015/wordml/symex" xmlns:wpg="http://schemas.microsoft.com/office/word/2010/wordprocessingGroup" xmlns:wpi="http://schemas.microsoft.com/office/word/2010/wordprocessingInk" xmlns:wne="http://schemas.microsoft.com/office/word/2006/wordml" xmlns:wps="http://schemas.microsoft.com/office/word/2010/wordprocessingShape" mc:Ignorable="w14 w15 w16se w16cid w16 w16cex w16sdtdh w16sdtfl w16du wp14">
+  <w:abstractNum w:abstractNumId="0" w15:restartNumberingAfterBreak="0">
+    <w:nsid w:val="07A331AB"/>
+    <w:multiLevelType w:val="hybridMultilevel"/>
+    <w:tmpl w:val="951AA3D4"/>
+    <w:lvl w:ilvl="0" w:tplc="04090001">
+      <w:start w:val="1"/>
+      <w:numFmt w:val="bullet"/>
+      <w:lvlText w:val=""/>
+      <w:lvlJc w:val="left"/>
+      <w:pPr>
+        <w:ind w:left="-90" w:hanging="360"/>
+      </w:pPr>
+      <w:rPr>
+        <w:rFonts w:ascii="Symbol" w:hAnsi="Symbol" w:hint="default"/>
+      </w:rPr>
+    </w:lvl>
+    <w:lvl w:ilvl="1" w:tplc="04090003">
+      <w:start w:val="1"/>
+      <w:numFmt w:val="bullet"/>
+      <w:lvlText w:val="o"/>
+      <w:lvlJc w:val="left"/>
+      <w:pPr>
+        <w:ind w:left="630" w:hanging="360"/>
+      </w:pPr>
+      <w:rPr>
+        <w:rFonts w:ascii="Courier New" w:hAnsi="Courier New" w:cs="Courier New" w:hint="default"/>
+      </w:rPr>
+    </w:lvl>
+    <w:lvl w:ilvl="2" w:tplc="04090005" w:tentative="1">
+      <w:start w:val="1"/>
+      <w:numFmt w:val="bullet"/>
+      <w:lvlText w:val=""/>
+      <w:lvlJc w:val="left"/>
+      <w:pPr>
+        <w:ind w:left="1350" w:hanging="360"/>
+      </w:pPr>
+      <w:rPr>
+        <w:rFonts w:ascii="Wingdings" w:hAnsi="Wingdings" w:hint="default"/>
+      </w:rPr>
+    </w:lvl>
+    <w:lvl w:ilvl="3" w:tplc="04090001" w:tentative="1">
+      <w:start w:val="1"/>
+      <w:numFmt w:val="bullet"/>
+      <w:lvlText w:val=""/>
+      <w:lvlJc w:val="left"/>
+      <w:pPr>
+        <w:ind w:left="2070" w:hanging="360"/>
+      </w:pPr>
+      <w:rPr>
+        <w:rFonts w:ascii="Symbol" w:hAnsi="Symbol" w:hint="default"/>
+      </w:rPr>
+    </w:lvl>
+    <w:lvl w:ilvl="4" w:tplc="04090003" w:tentative="1">
+      <w:start w:val="1"/>
+      <w:numFmt w:val="bullet"/>
+      <w:lvlText w:val="o"/>
+      <w:lvlJc w:val="left"/>
+      <w:pPr>
+        <w:ind w:left="2790" w:hanging="360"/>
+      </w:pPr>
+      <w:rPr>
+        <w:rFonts w:ascii="Courier New" w:hAnsi="Courier New" w:cs="Courier New" w:hint="default"/>
+      </w:rPr>
+    </w:lvl>
+    <w:lvl w:ilvl="5" w:tplc="04090005" w:tentative="1">
+      <w:start w:val="1"/>
+      <w:numFmt w:val="bullet"/>
+      <w:lvlText w:val=""/>
+      <w:lvlJc w:val="left"/>
+      <w:pPr>
+        <w:ind w:left="3510" w:hanging="360"/>
+      </w:pPr>
+      <w:rPr>
+        <w:rFonts w:ascii="Wingdings" w:hAnsi="Wingdings" w:hint="default"/>
+      </w:rPr>
+    </w:lvl>
+    <w:lvl w:ilvl="6" w:tplc="04090001" w:tentative="1">
+      <w:start w:val="1"/>
+      <w:numFmt w:val="bullet"/>
+      <w:lvlText w:val=""/>
+      <w:lvlJc w:val="left"/>
+      <w:pPr>
+        <w:ind w:left="4230" w:hanging="360"/>
+      </w:pPr>
+      <w:rPr>
+        <w:rFonts w:ascii="Symbol" w:hAnsi="Symbol" w:hint="default"/>
+      </w:rPr>
+    </w:lvl>
+    <w:lvl w:ilvl="7" w:tplc="04090003" w:tentative="1">
+      <w:start w:val="1"/>
+      <w:numFmt w:val="bullet"/>
+      <w:lvlText w:val="o"/>
+      <w:lvlJc w:val="left"/>
+      <w:pPr>
+        <w:ind w:left="4950" w:hanging="360"/>
+      </w:pPr>
+      <w:rPr>
+        <w:rFonts w:ascii="Courier New" w:hAnsi="Courier New" w:cs="Courier New" w:hint="default"/>
+      </w:rPr>
+    </w:lvl>
+    <w:lvl w:ilvl="8" w:tplc="04090005" w:tentative="1">
+      <w:start w:val="1"/>
+      <w:numFmt w:val="bullet"/>
+      <w:lvlText w:val=""/>
+      <w:lvlJc w:val="left"/>
+      <w:pPr>
+        <w:ind w:left="5670" w:hanging="360"/>
+      </w:pPr>
+      <w:rPr>
+        <w:rFonts w:ascii="Wingdings" w:hAnsi="Wingdings" w:hint="default"/>
+      </w:rPr>
+    </w:lvl>
+  </w:abstractNum>
+  <w:abstractNum w:abstractNumId="1" w15:restartNumberingAfterBreak="0">
+    <w:nsid w:val="24516B97"/>
+    <w:multiLevelType w:val="hybridMultilevel"/>
+    <w:tmpl w:val="90B03DDA"/>
+    <w:lvl w:ilvl="0" w:tplc="04090003">
+      <w:start w:val="1"/>
+      <w:numFmt w:val="bullet"/>
+      <w:lvlText w:val="o"/>
+      <w:lvlJc w:val="left"/>
+      <w:pPr>
+        <w:ind w:left="270" w:hanging="360"/>
+      </w:pPr>
+      <w:rPr>
+        <w:rFonts w:ascii="Courier New" w:hAnsi="Courier New" w:cs="Courier New" w:hint="default"/>
+      </w:rPr>
+    </w:lvl>
+    <w:lvl w:ilvl="1" w:tplc="04090003" w:tentative="1">
+      <w:start w:val="1"/>
+      <w:numFmt w:val="bullet"/>
+      <w:lvlText w:val="o"/>
+      <w:lvlJc w:val="left"/>
+      <w:pPr>
+        <w:ind w:left="990" w:hanging="360"/>
+      </w:pPr>
+      <w:rPr>
+        <w:rFonts w:ascii="Courier New" w:hAnsi="Courier New" w:cs="Courier New" w:hint="default"/>
+      </w:rPr>
+    </w:lvl>
+    <w:lvl w:ilvl="2" w:tplc="04090005" w:tentative="1">
+      <w:start w:val="1"/>
+      <w:numFmt w:val="bullet"/>
+      <w:lvlText w:val=""/>
+      <w:lvlJc w:val="left"/>
+      <w:pPr>
+        <w:ind w:left="1710" w:hanging="360"/>
+      </w:pPr>
+      <w:rPr>
+        <w:rFonts w:ascii="Wingdings" w:hAnsi="Wingdings" w:hint="default"/>
+      </w:rPr>
+    </w:lvl>
+    <w:lvl w:ilvl="3" w:tplc="04090001" w:tentative="1">
+      <w:start w:val="1"/>
+      <w:numFmt w:val="bullet"/>
+      <w:lvlText w:val=""/>
+      <w:lvlJc w:val="left"/>
+      <w:pPr>
+        <w:ind w:left="2430" w:hanging="360"/>
+      </w:pPr>
+      <w:rPr>
+        <w:rFonts w:ascii="Symbol" w:hAnsi="Symbol" w:hint="default"/>
+      </w:rPr>
+    </w:lvl>
+    <w:lvl w:ilvl="4" w:tplc="04090003" w:tentative="1">
+      <w:start w:val="1"/>
+      <w:numFmt w:val="bullet"/>
+      <w:lvlText w:val="o"/>
+      <w:lvlJc w:val="left"/>
+      <w:pPr>
+        <w:ind w:left="3150" w:hanging="360"/>
+      </w:pPr>
+      <w:rPr>
+        <w:rFonts w:ascii="Courier New" w:hAnsi="Courier New" w:cs="Courier New" w:hint="default"/>
+      </w:rPr>
+    </w:lvl>
+    <w:lvl w:ilvl="5" w:tplc="04090005" w:tentative="1">
+      <w:start w:val="1"/>
+      <w:numFmt w:val="bullet"/>
+      <w:lvlText w:val=""/>
+      <w:lvlJc w:val="left"/>
+      <w:pPr>
+        <w:ind w:left="3870" w:hanging="360"/>
+      </w:pPr>
+      <w:rPr>
+        <w:rFonts w:ascii="Wingdings" w:hAnsi="Wingdings" w:hint="default"/>
+      </w:rPr>
+    </w:lvl>
+    <w:lvl w:ilvl="6" w:tplc="04090001" w:tentative="1">
+      <w:start w:val="1"/>
+      <w:numFmt w:val="bullet"/>
+      <w:lvlText w:val=""/>
+      <w:lvlJc w:val="left"/>
+      <w:pPr>
+        <w:ind w:left="4590" w:hanging="360"/>
+      </w:pPr>
+      <w:rPr>
+        <w:rFonts w:ascii="Symbol" w:hAnsi="Symbol" w:hint="default"/>
+      </w:rPr>
+    </w:lvl>
+    <w:lvl w:ilvl="7" w:tplc="04090003" w:tentative="1">
+      <w:start w:val="1"/>
+      <w:numFmt w:val="bullet"/>
+      <w:lvlText w:val="o"/>
+      <w:lvlJc w:val="left"/>
+      <w:pPr>
+        <w:ind w:left="5310" w:hanging="360"/>
+      </w:pPr>
+      <w:rPr>
+        <w:rFonts w:ascii="Courier New" w:hAnsi="Courier New" w:cs="Courier New" w:hint="default"/>
+      </w:rPr>
+    </w:lvl>
+    <w:lvl w:ilvl="8" w:tplc="04090005" w:tentative="1">
+      <w:start w:val="1"/>
+      <w:numFmt w:val="bullet"/>
+      <w:lvlText w:val=""/>
+      <w:lvlJc w:val="left"/>
+      <w:pPr>
+        <w:ind w:left="6030" w:hanging="360"/>
+      </w:pPr>
+      <w:rPr>
+        <w:rFonts w:ascii="Wingdings" w:hAnsi="Wingdings" w:hint="default"/>
+      </w:rPr>
+    </w:lvl>
+  </w:abstractNum>
+  <w:abstractNum w:abstractNumId="2" w15:restartNumberingAfterBreak="0">
+    <w:nsid w:val="42E10416"/>
+    <w:multiLevelType w:val="hybridMultilevel"/>
+    <w:tmpl w:val="016E2A2A"/>
+    <w:lvl w:ilvl="0" w:tplc="04090003">
+      <w:start w:val="1"/>
+      <w:numFmt w:val="bullet"/>
+      <w:lvlText w:val="o"/>
+      <w:lvlJc w:val="left"/>
+      <w:pPr>
+        <w:ind w:left="-90" w:hanging="360"/>
+      </w:pPr>
+      <w:rPr>
+        <w:rFonts w:ascii="Courier New" w:hAnsi="Courier New" w:cs="Courier New" w:hint="default"/>
+      </w:rPr>
+    </w:lvl>
+    <w:lvl w:ilvl="1" w:tplc="04090003" w:tentative="1">
+      <w:start w:val="1"/>
+      <w:numFmt w:val="bullet"/>
+      <w:lvlText w:val="o"/>
+      <w:lvlJc w:val="left"/>
+      <w:pPr>
+        <w:ind w:left="630" w:hanging="360"/>
+      </w:pPr>
+      <w:rPr>
+        <w:rFonts w:ascii="Courier New" w:hAnsi="Courier New" w:cs="Courier New" w:hint="default"/>
+      </w:rPr>
+    </w:lvl>
+    <w:lvl w:ilvl="2" w:tplc="04090005" w:tentative="1">
+      <w:start w:val="1"/>
+      <w:numFmt w:val="bullet"/>
+      <w:lvlText w:val=""/>
+      <w:lvlJc w:val="left"/>
+      <w:pPr>
+        <w:ind w:left="1350" w:hanging="360"/>
+      </w:pPr>
+      <w:rPr>
+        <w:rFonts w:ascii="Wingdings" w:hAnsi="Wingdings" w:hint="default"/>
+      </w:rPr>
+    </w:lvl>
+    <w:lvl w:ilvl="3" w:tplc="04090001" w:tentative="1">
+      <w:start w:val="1"/>
+      <w:numFmt w:val="bullet"/>
+      <w:lvlText w:val=""/>
+      <w:lvlJc w:val="left"/>
+      <w:pPr>
+        <w:ind w:left="2070" w:hanging="360"/>
+      </w:pPr>
+      <w:rPr>
+        <w:rFonts w:ascii="Symbol" w:hAnsi="Symbol" w:hint="default"/>
+      </w:rPr>
+    </w:lvl>
+    <w:lvl w:ilvl="4" w:tplc="04090003" w:tentative="1">
+      <w:start w:val="1"/>
+      <w:numFmt w:val="bullet"/>
+      <w:lvlText w:val="o"/>
+      <w:lvlJc w:val="left"/>
+      <w:pPr>
+        <w:ind w:left="2790" w:hanging="360"/>
+      </w:pPr>
+      <w:rPr>
+        <w:rFonts w:ascii="Courier New" w:hAnsi="Courier New" w:cs="Courier New" w:hint="default"/>
+      </w:rPr>
+    </w:lvl>
+    <w:lvl w:ilvl="5" w:tplc="04090005" w:tentative="1">
+      <w:start w:val="1"/>
+      <w:numFmt w:val="bullet"/>
+      <w:lvlText w:val=""/>
+      <w:lvlJc w:val="left"/>
+      <w:pPr>
+        <w:ind w:left="3510" w:hanging="360"/>
+      </w:pPr>
+      <w:rPr>
+        <w:rFonts w:ascii="Wingdings" w:hAnsi="Wingdings" w:hint="default"/>
+      </w:rPr>
+    </w:lvl>
+    <w:lvl w:ilvl="6" w:tplc="04090001" w:tentative="1">
+      <w:start w:val="1"/>
+      <w:numFmt w:val="bullet"/>
+      <w:lvlText w:val=""/>
+      <w:lvlJc w:val="left"/>
+      <w:pPr>
+        <w:ind w:left="4230" w:hanging="360"/>
+      </w:pPr>
+      <w:rPr>
+        <w:rFonts w:ascii="Symbol" w:hAnsi="Symbol" w:hint="default"/>
+      </w:rPr>
+    </w:lvl>
+    <w:lvl w:ilvl="7" w:tplc="04090003" w:tentative="1">
+      <w:start w:val="1"/>
+      <w:numFmt w:val="bullet"/>
+      <w:lvlText w:val="o"/>
+      <w:lvlJc w:val="left"/>
+      <w:pPr>
+        <w:ind w:left="4950" w:hanging="360"/>
+      </w:pPr>
+      <w:rPr>
+        <w:rFonts w:ascii="Courier New" w:hAnsi="Courier New" w:cs="Courier New" w:hint="default"/>
+      </w:rPr>
+    </w:lvl>
+    <w:lvl w:ilvl="8" w:tplc="04090005" w:tentative="1">
+      <w:start w:val="1"/>
+      <w:numFmt w:val="bullet"/>
+      <w:lvlText w:val=""/>
+      <w:lvlJc w:val="left"/>
+      <w:pPr>
+        <w:ind w:left="5670" w:hanging="360"/>
+      </w:pPr>
+      <w:rPr>
+        <w:rFonts w:ascii="Wingdings" w:hAnsi="Wingdings" w:hint="default"/>
+      </w:rPr>
+    </w:lvl>
+  </w:abstractNum>
+  <w:abstractNum w:abstractNumId="3" w15:restartNumberingAfterBreak="0">
+    <w:nsid w:val="4D881FD1"/>
+    <w:multiLevelType w:val="hybridMultilevel"/>
+    <w:tmpl w:val="7B88AA2C"/>
+    <w:lvl w:ilvl="0" w:tplc="04090001">
+      <w:start w:val="1"/>
+      <w:numFmt w:val="bullet"/>
+      <w:lvlText w:val=""/>
+      <w:lvlJc w:val="left"/>
+      <w:pPr>
+        <w:ind w:left="-90" w:hanging="360"/>
+      </w:pPr>
+      <w:rPr>
+        <w:rFonts w:ascii="Symbol" w:hAnsi="Symbol" w:hint="default"/>
+      </w:rPr>
+    </w:lvl>
+    <w:lvl w:ilvl="1" w:tplc="04090003" w:tentative="1">
+      <w:start w:val="1"/>
+      <w:numFmt w:val="bullet"/>
+      <w:lvlText w:val="o"/>
+      <w:lvlJc w:val="left"/>
+      <w:pPr>
+        <w:ind w:left="630" w:hanging="360"/>
+      </w:pPr>
+      <w:rPr>
+        <w:rFonts w:ascii="Courier New" w:hAnsi="Courier New" w:cs="Courier New" w:hint="default"/>
+      </w:rPr>
+    </w:lvl>
+    <w:lvl w:ilvl="2" w:tplc="04090005" w:tentative="1">
+      <w:start w:val="1"/>
+      <w:numFmt w:val="bullet"/>
+      <w:lvlText w:val=""/>
+      <w:lvlJc w:val="left"/>
+      <w:pPr>
+        <w:ind w:left="1350" w:hanging="360"/>
+      </w:pPr>
+      <w:rPr>
+        <w:rFonts w:ascii="Wingdings" w:hAnsi="Wingdings" w:hint="default"/>
+      </w:rPr>
+    </w:lvl>
+    <w:lvl w:ilvl="3" w:tplc="04090001" w:tentative="1">
+      <w:start w:val="1"/>
+      <w:numFmt w:val="bullet"/>
+      <w:lvlText w:val=""/>
+      <w:lvlJc w:val="left"/>
+      <w:pPr>
+        <w:ind w:left="2070" w:hanging="360"/>
+      </w:pPr>
+      <w:rPr>
+        <w:rFonts w:ascii="Symbol" w:hAnsi="Symbol" w:hint="default"/>
+      </w:rPr>
+    </w:lvl>
+    <w:lvl w:ilvl="4" w:tplc="04090003" w:tentative="1">
+      <w:start w:val="1"/>
+      <w:numFmt w:val="bullet"/>
+      <w:lvlText w:val="o"/>
+      <w:lvlJc w:val="left"/>
+      <w:pPr>
+        <w:ind w:left="2790" w:hanging="360"/>
+      </w:pPr>
+      <w:rPr>
+        <w:rFonts w:ascii="Courier New" w:hAnsi="Courier New" w:cs="Courier New" w:hint="default"/>
+      </w:rPr>
+    </w:lvl>
+    <w:lvl w:ilvl="5" w:tplc="04090005" w:tentative="1">
+      <w:start w:val="1"/>
+      <w:numFmt w:val="bullet"/>
+      <w:lvlText w:val=""/>
+      <w:lvlJc w:val="left"/>
+      <w:pPr>
+        <w:ind w:left="3510" w:hanging="360"/>
+      </w:pPr>
+      <w:rPr>
+        <w:rFonts w:ascii="Wingdings" w:hAnsi="Wingdings" w:hint="default"/>
+      </w:rPr>
+    </w:lvl>
+    <w:lvl w:ilvl="6" w:tplc="04090001" w:tentative="1">
+      <w:start w:val="1"/>
+      <w:numFmt w:val="bullet"/>
+      <w:lvlText w:val=""/>
+      <w:lvlJc w:val="left"/>
+      <w:pPr>
+        <w:ind w:left="4230" w:hanging="360"/>
+      </w:pPr>
+      <w:rPr>
+        <w:rFonts w:ascii="Symbol" w:hAnsi="Symbol" w:hint="default"/>
+      </w:rPr>
+    </w:lvl>
+    <w:lvl w:ilvl="7" w:tplc="04090003" w:tentative="1">
+      <w:start w:val="1"/>
+      <w:numFmt w:val="bullet"/>
+      <w:lvlText w:val="o"/>
+      <w:lvlJc w:val="left"/>
+      <w:pPr>
+        <w:ind w:left="4950" w:hanging="360"/>
+      </w:pPr>
+      <w:rPr>
+        <w:rFonts w:ascii="Courier New" w:hAnsi="Courier New" w:cs="Courier New" w:hint="default"/>
+      </w:rPr>
+    </w:lvl>
+    <w:lvl w:ilvl="8" w:tplc="04090005" w:tentative="1">
+      <w:start w:val="1"/>
+      <w:numFmt w:val="bullet"/>
+      <w:lvlText w:val=""/>
+      <w:lvlJc w:val="left"/>
+      <w:pPr>
+        <w:ind w:left="5670" w:hanging="360"/>
+      </w:pPr>
+      <w:rPr>
+        <w:rFonts w:ascii="Wingdings" w:hAnsi="Wingdings" w:hint="default"/>
+      </w:rPr>
+    </w:lvl>
+  </w:abstractNum>
+  <w:abstractNum w:abstractNumId="4" w15:restartNumberingAfterBreak="0">
+    <w:nsid w:val="68F543F1"/>
+    <w:multiLevelType w:val="hybridMultilevel"/>
+    <w:tmpl w:val="73004168"/>
+    <w:lvl w:ilvl="0" w:tplc="9648B512">
+      <w:start w:val="1"/>
+      <w:numFmt w:val="lowerLetter"/>
+      <w:lvlText w:val="%1)"/>
+      <w:lvlJc w:val="left"/>
+      <w:pPr>
+        <w:ind w:left="-26" w:hanging="360"/>
+      </w:pPr>
+      <w:rPr>
+        <w:b w:val="0"/>
+        <w:bCs w:val="0"/>
+        <w:sz w:val="28"/>
+        <w:szCs w:val="22"/>
+      </w:rPr>
+    </w:lvl>
+    <w:lvl w:ilvl="1" w:tplc="04090019" w:tentative="1">
+      <w:start w:val="1"/>
+      <w:numFmt w:val="lowerLetter"/>
+      <w:lvlText w:val="%2."/>
+      <w:lvlJc w:val="left"/>
+      <w:pPr>
+        <w:ind w:left="694" w:hanging="360"/>
+      </w:pPr>
+    </w:lvl>
+    <w:lvl w:ilvl="2" w:tplc="0409001B" w:tentative="1">
+      <w:start w:val="1"/>
+      <w:numFmt w:val="lowerRoman"/>
+      <w:lvlText w:val="%3."/>
+      <w:lvlJc w:val="right"/>
+      <w:pPr>
+        <w:ind w:left="1414" w:hanging="180"/>
+      </w:pPr>
+    </w:lvl>
+    <w:lvl w:ilvl="3" w:tplc="0409000F" w:tentative="1">
+      <w:start w:val="1"/>
+      <w:numFmt w:val="decimal"/>
+      <w:lvlText w:val="%4."/>
+      <w:lvlJc w:val="left"/>
+      <w:pPr>
+        <w:ind w:left="2134" w:hanging="360"/>
+      </w:pPr>
+    </w:lvl>
+    <w:lvl w:ilvl="4" w:tplc="04090019" w:tentative="1">
+      <w:start w:val="1"/>
+      <w:numFmt w:val="lowerLetter"/>
+      <w:lvlText w:val="%5."/>
+      <w:lvlJc w:val="left"/>
+      <w:pPr>
+        <w:ind w:left="2854" w:hanging="360"/>
+      </w:pPr>
+    </w:lvl>
+    <w:lvl w:ilvl="5" w:tplc="0409001B" w:tentative="1">
+      <w:start w:val="1"/>
+      <w:numFmt w:val="lowerRoman"/>
+      <w:lvlText w:val="%6."/>
+      <w:lvlJc w:val="right"/>
+      <w:pPr>
+        <w:ind w:left="3574" w:hanging="180"/>
+      </w:pPr>
+    </w:lvl>
+    <w:lvl w:ilvl="6" w:tplc="0409000F" w:tentative="1">
+      <w:start w:val="1"/>
+      <w:numFmt w:val="decimal"/>
+      <w:lvlText w:val="%7."/>
+      <w:lvlJc w:val="left"/>
+      <w:pPr>
+        <w:ind w:left="4294" w:hanging="360"/>
+      </w:pPr>
+    </w:lvl>
+    <w:lvl w:ilvl="7" w:tplc="04090019" w:tentative="1">
+      <w:start w:val="1"/>
+      <w:numFmt w:val="lowerLetter"/>
+      <w:lvlText w:val="%8."/>
+      <w:lvlJc w:val="left"/>
+      <w:pPr>
+        <w:ind w:left="5014" w:hanging="360"/>
+      </w:pPr>
+    </w:lvl>
+    <w:lvl w:ilvl="8" w:tplc="0409001B" w:tentative="1">
+      <w:start w:val="1"/>
+      <w:numFmt w:val="lowerRoman"/>
+      <w:lvlText w:val="%9."/>
+      <w:lvlJc w:val="right"/>
+      <w:pPr>
+        <w:ind w:left="5734" w:hanging="180"/>
+      </w:pPr>
+    </w:lvl>
+  </w:abstractNum>
+  <w:abstractNum w:abstractNumId="5" w15:restartNumberingAfterBreak="0">
+    <w:nsid w:val="7FC27FB8"/>
+    <w:multiLevelType w:val="hybridMultilevel"/>
+    <w:tmpl w:val="2D82419C"/>
+    <w:lvl w:ilvl="0" w:tplc="04090001">
+      <w:start w:val="1"/>
+      <w:numFmt w:val="bullet"/>
+      <w:lvlText w:val=""/>
+      <w:lvlJc w:val="left"/>
+      <w:pPr>
+        <w:ind w:left="-90" w:hanging="360"/>
+      </w:pPr>
+      <w:rPr>
+        <w:rFonts w:ascii="Symbol" w:hAnsi="Symbol" w:hint="default"/>
+      </w:rPr>
+    </w:lvl>
+    <w:lvl w:ilvl="1" w:tplc="04090003" w:tentative="1">
+      <w:start w:val="1"/>
+      <w:numFmt w:val="bullet"/>
+      <w:lvlText w:val="o"/>
+      <w:lvlJc w:val="left"/>
+      <w:pPr>
+        <w:ind w:left="630" w:hanging="360"/>
+      </w:pPr>
+      <w:rPr>
+        <w:rFonts w:ascii="Courier New" w:hAnsi="Courier New" w:cs="Courier New" w:hint="default"/>
+      </w:rPr>
+    </w:lvl>
+    <w:lvl w:ilvl="2" w:tplc="04090005" w:tentative="1">
+      <w:start w:val="1"/>
+      <w:numFmt w:val="bullet"/>
+      <w:lvlText w:val=""/>
+      <w:lvlJc w:val="left"/>
+      <w:pPr>
+        <w:ind w:left="1350" w:hanging="360"/>
+      </w:pPr>
+      <w:rPr>
+        <w:rFonts w:ascii="Wingdings" w:hAnsi="Wingdings" w:hint="default"/>
+      </w:rPr>
+    </w:lvl>
+    <w:lvl w:ilvl="3" w:tplc="04090001" w:tentative="1">
+      <w:start w:val="1"/>
+      <w:numFmt w:val="bullet"/>
+      <w:lvlText w:val=""/>
+      <w:lvlJc w:val="left"/>
+      <w:pPr>
+        <w:ind w:left="2070" w:hanging="360"/>
+      </w:pPr>
+      <w:rPr>
+        <w:rFonts w:ascii="Symbol" w:hAnsi="Symbol" w:hint="default"/>
+      </w:rPr>
+    </w:lvl>
+    <w:lvl w:ilvl="4" w:tplc="04090003" w:tentative="1">
+      <w:start w:val="1"/>
+      <w:numFmt w:val="bullet"/>
+      <w:lvlText w:val="o"/>
+      <w:lvlJc w:val="left"/>
+      <w:pPr>
+        <w:ind w:left="2790" w:hanging="360"/>
+      </w:pPr>
+      <w:rPr>
+        <w:rFonts w:ascii="Courier New" w:hAnsi="Courier New" w:cs="Courier New" w:hint="default"/>
+      </w:rPr>
+    </w:lvl>
+    <w:lvl w:ilvl="5" w:tplc="04090005" w:tentative="1">
+      <w:start w:val="1"/>
+      <w:numFmt w:val="bullet"/>
+      <w:lvlText w:val=""/>
+      <w:lvlJc w:val="left"/>
+      <w:pPr>
+        <w:ind w:left="3510" w:hanging="360"/>
+      </w:pPr>
+      <w:rPr>
+        <w:rFonts w:ascii="Wingdings" w:hAnsi="Wingdings" w:hint="default"/>
+      </w:rPr>
+    </w:lvl>
+    <w:lvl w:ilvl="6" w:tplc="04090001" w:tentative="1">
+      <w:start w:val="1"/>
+      <w:numFmt w:val="bullet"/>
+      <w:lvlText w:val=""/>
+      <w:lvlJc w:val="left"/>
+      <w:pPr>
+        <w:ind w:left="4230" w:hanging="360"/>
+      </w:pPr>
+      <w:rPr>
+        <w:rFonts w:ascii="Symbol" w:hAnsi="Symbol" w:hint="default"/>
+      </w:rPr>
+    </w:lvl>
+    <w:lvl w:ilvl="7" w:tplc="04090003" w:tentative="1">
+      <w:start w:val="1"/>
+      <w:numFmt w:val="bullet"/>
+      <w:lvlText w:val="o"/>
+      <w:lvlJc w:val="left"/>
+      <w:pPr>
+        <w:ind w:left="4950" w:hanging="360"/>
+      </w:pPr>
+      <w:rPr>
+        <w:rFonts w:ascii="Courier New" w:hAnsi="Courier New" w:cs="Courier New" w:hint="default"/>
+      </w:rPr>
+    </w:lvl>
+    <w:lvl w:ilvl="8" w:tplc="04090005" w:tentative="1">
+      <w:start w:val="1"/>
+      <w:numFmt w:val="bullet"/>
+      <w:lvlText w:val=""/>
+      <w:lvlJc w:val="left"/>
+      <w:pPr>
+        <w:ind w:left="5670" w:hanging="360"/>
+      </w:pPr>
+      <w:rPr>
+        <w:rFonts w:ascii="Wingdings" w:hAnsi="Wingdings" w:hint="default"/>
+      </w:rPr>
+    </w:lvl>
+  </w:abstractNum>
+  <w:num w:numId="1" w16cid:durableId="506947370">
+    <w:abstractNumId w:val="0"/>
+  </w:num>
+  <w:num w:numId="2" w16cid:durableId="1287397249">
+    <w:abstractNumId w:val="2"/>
+  </w:num>
+  <w:num w:numId="3" w16cid:durableId="1271668658">
+    <w:abstractNumId w:val="1"/>
+  </w:num>
+  <w:num w:numId="4" w16cid:durableId="78987560">
+    <w:abstractNumId w:val="3"/>
+  </w:num>
+  <w:num w:numId="5" w16cid:durableId="615672785">
+    <w:abstractNumId w:val="5"/>
+  </w:num>
+  <w:num w:numId="6" w16cid:durableId="661658621">
+    <w:abstractNumId w:val="4"/>
+  </w:num>
+</w:numbering>
 </file>
 
 <file path=word/styles.xml><?xml version="1.0" encoding="utf-8"?>

</xml_diff>

<commit_message>
update Ý TƯỞNG TRANSFORM
</commit_message>
<xml_diff>
--- a/src/transform/documentation/Ý TƯỞNG TRANSFORM.docx
+++ b/src/transform/documentation/Ý TƯỞNG TRANSFORM.docx
@@ -35,49 +35,14 @@
     <w:p>
       <w:pPr>
         <w:ind w:left="-810"/>
+        <w:jc w:val="center"/>
         <w:rPr>
           <w:b/>
           <w:bCs/>
-          <w:sz w:val="32"/>
-          <w:szCs w:val="24"/>
+          <w:sz w:val="2"/>
+          <w:szCs w:val="2"/>
         </w:rPr>
       </w:pPr>
-      <w:r>
-        <w:rPr>
-          <w:b/>
-          <w:bCs/>
-          <w:sz w:val="32"/>
-          <w:szCs w:val="24"/>
-        </w:rPr>
-        <w:t>1. Ý tưởng</w:t>
-      </w:r>
-      <w:r>
-        <w:rPr>
-          <w:b/>
-          <w:bCs/>
-          <w:sz w:val="32"/>
-          <w:szCs w:val="24"/>
-        </w:rPr>
-        <w:t xml:space="preserve"> ở</w:t>
-      </w:r>
-      <w:r>
-        <w:rPr>
-          <w:b/>
-          <w:bCs/>
-          <w:sz w:val="32"/>
-          <w:szCs w:val="24"/>
-        </w:rPr>
-        <w:t xml:space="preserve"> transform</w:t>
-      </w:r>
-      <w:r>
-        <w:rPr>
-          <w:b/>
-          <w:bCs/>
-          <w:sz w:val="32"/>
-          <w:szCs w:val="24"/>
-        </w:rPr>
-        <w:t>:</w:t>
-      </w:r>
     </w:p>
     <w:p>
       <w:pPr>
@@ -132,6 +97,12 @@
       <w:pPr>
         <w:pStyle w:val="ListParagraph"/>
         <w:ind w:left="-90"/>
+      </w:pPr>
+    </w:p>
+    <w:p>
+      <w:pPr>
+        <w:pStyle w:val="ListParagraph"/>
+        <w:ind w:left="-90"/>
         <w:rPr>
           <w:sz w:val="18"/>
           <w:szCs w:val="14"/>
@@ -192,15 +163,114 @@
         <w:t>Bảng này có tác dụng là để lưu các giá trị ta validate thì thấy không thể transform được thì khi đó ta sẽ đưa dữ liệu (tạm gọi là bị lỗi) đó vào đây</w:t>
       </w:r>
     </w:p>
+    <w:p/>
     <w:p>
       <w:pPr>
-        <w:ind w:left="-810"/>
-      </w:pPr>
+        <w:pStyle w:val="ListParagraph"/>
+        <w:numPr>
+          <w:ilvl w:val="0"/>
+          <w:numId w:val="6"/>
+        </w:numPr>
+        <w:ind w:left="-360"/>
+      </w:pPr>
+      <w:r>
+        <w:t>Thuật toán transform:</w:t>
+      </w:r>
     </w:p>
     <w:p>
       <w:pPr>
-        <w:ind w:left="-810"/>
-      </w:pPr>
+        <w:ind w:hanging="360"/>
+      </w:pPr>
+      <w:r>
+        <w:t>B1: Lấy ra các cột mới nhất (Tránh xử lý lại toàn bộ dữ liệu)</w:t>
+      </w:r>
+    </w:p>
+    <w:p>
+      <w:pPr>
+        <w:ind w:hanging="360"/>
+      </w:pPr>
+      <w:r>
+        <w:t>B2: Sử dụng 1 vòng lặp duyệt qua từng dòng:</w:t>
+      </w:r>
+    </w:p>
+    <w:p>
+      <w:pPr>
+        <w:ind w:hanging="360"/>
+      </w:pPr>
+      <w:r>
+        <w:t>+ Validate dòng</w:t>
+      </w:r>
+    </w:p>
+    <w:p>
+      <w:pPr>
+        <w:ind w:hanging="360"/>
+      </w:pPr>
+      <w:r>
+        <w:t xml:space="preserve">+ Nếu dòng thỏa mãn điều kiện: -&gt; transform. </w:t>
+      </w:r>
+    </w:p>
+    <w:p>
+      <w:pPr>
+        <w:tabs>
+          <w:tab w:val="left" w:pos="754"/>
+        </w:tabs>
+        <w:ind w:hanging="360"/>
+      </w:pPr>
+      <w:r>
+        <w:tab/>
+        <w:t>+ Nếu dữ liệu transform không lỗi thì lưu clean_table</w:t>
+      </w:r>
+    </w:p>
+    <w:p>
+      <w:pPr>
+        <w:tabs>
+          <w:tab w:val="left" w:pos="754"/>
+        </w:tabs>
+        <w:ind w:hanging="360"/>
+      </w:pPr>
+      <w:r>
+        <w:tab/>
+        <w:t>+ Nếu dữ liệu transform lỗi thì lưu vào error_table</w:t>
+      </w:r>
+      <w:r>
+        <w:tab/>
+      </w:r>
+    </w:p>
+    <w:p>
+      <w:pPr>
+        <w:tabs>
+          <w:tab w:val="left" w:pos="754"/>
+        </w:tabs>
+        <w:ind w:hanging="360"/>
+      </w:pPr>
+      <w:r>
+        <w:t>+ Nếu dòng không thỏa mãn điều kiện -&gt; lưu vào error_table</w:t>
+      </w:r>
+    </w:p>
+    <w:p>
+      <w:pPr>
+        <w:tabs>
+          <w:tab w:val="left" w:pos="754"/>
+        </w:tabs>
+        <w:ind w:hanging="360"/>
+      </w:pPr>
+      <w:r>
+        <w:t>B3: Sau khi xong, cập nhật lại ngày mới nhất xử lý được vào bảng last_transform_date</w:t>
+      </w:r>
+    </w:p>
+    <w:p>
+      <w:pPr>
+        <w:tabs>
+          <w:tab w:val="left" w:pos="754"/>
+        </w:tabs>
+        <w:ind w:left="-386" w:hanging="360"/>
+      </w:pPr>
+      <w:r>
+        <w:tab/>
+      </w:r>
+      <w:r>
+        <w:tab/>
+      </w:r>
     </w:p>
     <w:sectPr>
       <w:pgSz w:w="12240" w:h="15840" w:code="1"/>
@@ -669,11 +739,11 @@
   <w:abstractNum w:abstractNumId="4" w15:restartNumberingAfterBreak="0">
     <w:nsid w:val="68F543F1"/>
     <w:multiLevelType w:val="hybridMultilevel"/>
-    <w:tmpl w:val="73004168"/>
-    <w:lvl w:ilvl="0" w:tplc="9648B512">
-      <w:start w:val="1"/>
-      <w:numFmt w:val="lowerLetter"/>
-      <w:lvlText w:val="%1)"/>
+    <w:tmpl w:val="2C96E652"/>
+    <w:lvl w:ilvl="0" w:tplc="0409000F">
+      <w:start w:val="1"/>
+      <w:numFmt w:val="decimal"/>
+      <w:lvlText w:val="%1."/>
       <w:lvlJc w:val="left"/>
       <w:pPr>
         <w:ind w:left="-26" w:hanging="360"/>

</xml_diff>